<commit_message>
Updates to library file
</commit_message>
<xml_diff>
--- a/SeniorProject/ProjectReport_draft.docx
+++ b/SeniorProject/ProjectReport_draft.docx
@@ -4,9 +4,10 @@
   <w:body>
     <w:p>
       <w:pPr>
-        <w:spacing w:after="0" w:line="360" w:lineRule="auto"/>
+        <w:spacing w:after="0" w:line="480" w:lineRule="auto"/>
         <w:ind w:firstLine="720"/>
         <w:contextualSpacing/>
+        <w:jc w:val="both"/>
         <w:rPr>
           <w:rFonts w:ascii="Times New Roman" w:hAnsi="Times New Roman" w:cs="Times New Roman"/>
           <w:sz w:val="24"/>
@@ -19,7 +20,17 @@
           <w:sz w:val="24"/>
           <w:szCs w:val="24"/>
         </w:rPr>
-        <w:t xml:space="preserve">In the colliding of nuclei of different elements, many nucleons are scattered </w:t>
+        <w:t>In the colliding of nuclei of different elemen</w:t>
+      </w:r>
+      <w:bookmarkStart w:id="0" w:name="_GoBack"/>
+      <w:bookmarkEnd w:id="0"/>
+      <w:r>
+        <w:rPr>
+          <w:rFonts w:ascii="Times New Roman" w:hAnsi="Times New Roman" w:cs="Times New Roman"/>
+          <w:sz w:val="24"/>
+          <w:szCs w:val="24"/>
+        </w:rPr>
+        <w:t xml:space="preserve">ts, many nucleons are scattered </w:t>
       </w:r>
       <w:r>
         <w:rPr>
@@ -288,9 +299,10 @@
     </w:p>
     <w:p>
       <w:pPr>
-        <w:spacing w:after="0" w:line="360" w:lineRule="auto"/>
+        <w:spacing w:after="0" w:line="480" w:lineRule="auto"/>
         <w:ind w:firstLine="720"/>
         <w:contextualSpacing/>
+        <w:jc w:val="both"/>
         <w:rPr>
           <w:rFonts w:ascii="Times New Roman" w:hAnsi="Times New Roman" w:cs="Times New Roman"/>
           <w:sz w:val="24"/>
@@ -319,8 +331,18 @@
           <w:sz w:val="24"/>
           <w:szCs w:val="24"/>
         </w:rPr>
-        <w:t>all of which used in this code are well defined thanks to De Vries</w:t>
-      </w:r>
+        <w:t xml:space="preserve">all of which used in this code are well defined thanks to De </w:t>
+      </w:r>
+      <w:proofErr w:type="spellStart"/>
+      <w:r>
+        <w:rPr>
+          <w:rFonts w:ascii="Times New Roman" w:hAnsi="Times New Roman" w:cs="Times New Roman"/>
+          <w:sz w:val="24"/>
+          <w:szCs w:val="24"/>
+        </w:rPr>
+        <w:t>Vries</w:t>
+      </w:r>
+      <w:proofErr w:type="spellEnd"/>
       <w:r>
         <w:rPr>
           <w:rFonts w:ascii="Times New Roman" w:hAnsi="Times New Roman" w:cs="Times New Roman"/>
@@ -375,22 +397,68 @@
           <w:sz w:val="24"/>
           <w:szCs w:val="24"/>
         </w:rPr>
-        <w:t>used to create 197-gold nuclei, where a wood-saxon density profile is created from a mean field potential on the nucleons. The equation describes the force felt by each nucleons, and the potential can be utilized the map out a probability function for the radial position of each nucleon.</w:t>
-      </w:r>
-      <w:r>
-        <w:rPr>
-          <w:rFonts w:ascii="Times New Roman" w:hAnsi="Times New Roman" w:cs="Times New Roman"/>
-          <w:sz w:val="24"/>
-          <w:szCs w:val="24"/>
-        </w:rPr>
-        <w:t xml:space="preserve"> In all methods, a distribution function gives each nucleon in the nucleus a certain radial position. The nucleon is then assigned to different azimuthal directions that allow the nucleus to be built in three dimensions.</w:t>
+        <w:t>used to create 197-gold nuclei, where a wood-</w:t>
+      </w:r>
+      <w:proofErr w:type="spellStart"/>
+      <w:r>
+        <w:rPr>
+          <w:rFonts w:ascii="Times New Roman" w:hAnsi="Times New Roman" w:cs="Times New Roman"/>
+          <w:sz w:val="24"/>
+          <w:szCs w:val="24"/>
+        </w:rPr>
+        <w:t>saxon</w:t>
+      </w:r>
+      <w:proofErr w:type="spellEnd"/>
+      <w:r>
+        <w:rPr>
+          <w:rFonts w:ascii="Times New Roman" w:hAnsi="Times New Roman" w:cs="Times New Roman"/>
+          <w:sz w:val="24"/>
+          <w:szCs w:val="24"/>
+        </w:rPr>
+        <w:t xml:space="preserve"> density profile is created from a mean field potential </w:t>
+      </w:r>
+      <w:proofErr w:type="gramStart"/>
+      <w:r>
+        <w:rPr>
+          <w:rFonts w:ascii="Times New Roman" w:hAnsi="Times New Roman" w:cs="Times New Roman"/>
+          <w:sz w:val="24"/>
+          <w:szCs w:val="24"/>
+        </w:rPr>
+        <w:t>on</w:t>
+      </w:r>
+      <w:proofErr w:type="gramEnd"/>
+      <w:r>
+        <w:rPr>
+          <w:rFonts w:ascii="Times New Roman" w:hAnsi="Times New Roman" w:cs="Times New Roman"/>
+          <w:sz w:val="24"/>
+          <w:szCs w:val="24"/>
+        </w:rPr>
+        <w:t xml:space="preserve"> the nucleons. The equation describes the force felt by each nucleons, and the potential can be utilized the map out a probability function for the radial position of each nucleon.</w:t>
+      </w:r>
+      <w:r>
+        <w:rPr>
+          <w:rFonts w:ascii="Times New Roman" w:hAnsi="Times New Roman" w:cs="Times New Roman"/>
+          <w:sz w:val="24"/>
+          <w:szCs w:val="24"/>
+        </w:rPr>
+        <w:t xml:space="preserve"> In all methods, a distribution function gives each nucleon in the nucleus a certain radial position. The nucleon is </w:t>
+      </w:r>
+      <w:r>
+        <w:rPr>
+          <w:rFonts w:ascii="Times New Roman" w:hAnsi="Times New Roman" w:cs="Times New Roman"/>
+          <w:sz w:val="24"/>
+          <w:szCs w:val="24"/>
+        </w:rPr>
+        <w:lastRenderedPageBreak/>
+        <w:t>then assigned to different azimuthal directions that allow the nucleus to be built in three dimensions.</w:t>
       </w:r>
     </w:p>
     <w:p>
       <w:pPr>
-        <w:spacing w:after="0" w:line="360" w:lineRule="auto"/>
+        <w:spacing w:after="0" w:line="480" w:lineRule="auto"/>
         <w:ind w:firstLine="720"/>
         <w:contextualSpacing/>
+        <w:jc w:val="both"/>
         <w:rPr>
           <w:rFonts w:ascii="Times New Roman" w:hAnsi="Times New Roman" w:cs="Times New Roman"/>
           <w:sz w:val="24"/>
@@ -403,23 +471,15 @@
           <w:sz w:val="24"/>
           <w:szCs w:val="24"/>
         </w:rPr>
-        <w:t xml:space="preserve">The interaction distance at which two nucleons can be considered to collide is also needed to run the program. This distance is directly related to the inelastic cross section of the nucleons, itself a function of beam energy. The particle data group gathers large amounts of data about elastic and total cross section from many experiments over the world, and compiles all this data in one compact source. The program pulls the data in real time and fits curves to both elastic and total cross sectional areas. The inelastic cross section is given by the curve of the total cross </w:t>
-      </w:r>
-      <w:r>
-        <w:rPr>
-          <w:rFonts w:ascii="Times New Roman" w:hAnsi="Times New Roman" w:cs="Times New Roman"/>
-          <w:sz w:val="24"/>
-          <w:szCs w:val="24"/>
-        </w:rPr>
-        <w:lastRenderedPageBreak/>
-        <w:t>section minus the elastic cross section. The inelastic cross section is converted to a radial distance in which two nucleons within that distance can interact.</w:t>
+        <w:t>The interaction distance at which two nucleons can be considered to collide is also needed to run the program. This distance is directly related to the inelastic cross section of the nucleons, itself a function of beam energy. The particle data group gathers large amounts of data about elastic and total cross section from many experiments over the world, and compiles all this data in one compact source. The program pulls the data in real time and fits curves to both elastic and total cross sectional areas. The inelastic cross section is given by the curve of the total cross section minus the elastic cross section. The inelastic cross section is converted to a radial distance in which two nucleons within that distance can interact.</w:t>
       </w:r>
     </w:p>
     <w:p>
       <w:pPr>
-        <w:spacing w:after="0" w:line="360" w:lineRule="auto"/>
+        <w:spacing w:after="0" w:line="480" w:lineRule="auto"/>
         <w:ind w:firstLine="720"/>
         <w:contextualSpacing/>
+        <w:jc w:val="both"/>
         <w:rPr>
           <w:rFonts w:ascii="Times New Roman" w:eastAsiaTheme="minorEastAsia" w:hAnsi="Times New Roman" w:cs="Times New Roman"/>
           <w:sz w:val="24"/>
@@ -459,7 +519,16 @@
           <w:sz w:val="24"/>
           <w:szCs w:val="24"/>
         </w:rPr>
-        <w:t>http://arxiv.org/pdf/nucl-ex/0701025v1.pdf</w:t>
+        <w:t>http://arxiv.org/pdf/nucl-ex/</w:t>
+      </w:r>
+      <w:proofErr w:type="gramStart"/>
+      <w:r>
+        <w:rPr>
+          <w:rFonts w:ascii="Times New Roman" w:hAnsi="Times New Roman" w:cs="Times New Roman"/>
+          <w:sz w:val="24"/>
+          <w:szCs w:val="24"/>
+        </w:rPr>
+        <w:t>0701025v1.pdf</w:t>
       </w:r>
       <w:r>
         <w:rPr>
@@ -475,16 +544,53 @@
           <w:sz w:val="24"/>
           <w:szCs w:val="24"/>
         </w:rPr>
-        <w:t xml:space="preserve">. </w:t>
-      </w:r>
-      <w:r>
-        <w:rPr>
-          <w:rFonts w:ascii="Times New Roman" w:hAnsi="Times New Roman" w:cs="Times New Roman"/>
-          <w:sz w:val="24"/>
-          <w:szCs w:val="24"/>
-        </w:rPr>
-        <w:t xml:space="preserve">Figure 2 shows the results of the program for the same Au+Au collisions at center-of-mass energies, </w:t>
-      </w:r>
+        <w:t>.</w:t>
+      </w:r>
+      <w:proofErr w:type="gramEnd"/>
+      <w:r>
+        <w:rPr>
+          <w:rFonts w:ascii="Times New Roman" w:hAnsi="Times New Roman" w:cs="Times New Roman"/>
+          <w:sz w:val="24"/>
+          <w:szCs w:val="24"/>
+        </w:rPr>
+        <w:t xml:space="preserve"> </w:t>
+      </w:r>
+      <w:r>
+        <w:rPr>
+          <w:rFonts w:ascii="Times New Roman" w:hAnsi="Times New Roman" w:cs="Times New Roman"/>
+          <w:sz w:val="24"/>
+          <w:szCs w:val="24"/>
+        </w:rPr>
+        <w:t xml:space="preserve">Figure 2 shows the results of the program for the same </w:t>
+      </w:r>
+      <w:proofErr w:type="spellStart"/>
+      <w:r>
+        <w:rPr>
+          <w:rFonts w:ascii="Times New Roman" w:hAnsi="Times New Roman" w:cs="Times New Roman"/>
+          <w:sz w:val="24"/>
+          <w:szCs w:val="24"/>
+        </w:rPr>
+        <w:t>Au+Au</w:t>
+      </w:r>
+      <w:proofErr w:type="spellEnd"/>
+      <w:r>
+        <w:rPr>
+          <w:rFonts w:ascii="Times New Roman" w:hAnsi="Times New Roman" w:cs="Times New Roman"/>
+          <w:sz w:val="24"/>
+          <w:szCs w:val="24"/>
+        </w:rPr>
+        <w:t xml:space="preserve"> collisions at center-of-mass energies</w:t>
+      </w:r>
+      <w:proofErr w:type="gramStart"/>
+      <w:r>
+        <w:rPr>
+          <w:rFonts w:ascii="Times New Roman" w:hAnsi="Times New Roman" w:cs="Times New Roman"/>
+          <w:sz w:val="24"/>
+          <w:szCs w:val="24"/>
+        </w:rPr>
+        <w:t xml:space="preserve">, </w:t>
+      </w:r>
+      <w:proofErr w:type="gramEnd"/>
       <m:oMath>
         <m:rad>
           <m:radPr>
@@ -549,7 +655,25 @@
           <w:sz w:val="24"/>
           <w:szCs w:val="24"/>
         </w:rPr>
-        <w:t xml:space="preserve"> Figures 3 and 4 show the same data for Pb+Pb collisions at the LHC with expectations generated by the program. </w:t>
+        <w:t xml:space="preserve"> Figures 3 and 4 show the same data for </w:t>
+      </w:r>
+      <w:proofErr w:type="spellStart"/>
+      <w:r>
+        <w:rPr>
+          <w:rFonts w:ascii="Times New Roman" w:eastAsiaTheme="minorEastAsia" w:hAnsi="Times New Roman" w:cs="Times New Roman"/>
+          <w:sz w:val="24"/>
+          <w:szCs w:val="24"/>
+        </w:rPr>
+        <w:t>Pb+Pb</w:t>
+      </w:r>
+      <w:proofErr w:type="spellEnd"/>
+      <w:r>
+        <w:rPr>
+          <w:rFonts w:ascii="Times New Roman" w:eastAsiaTheme="minorEastAsia" w:hAnsi="Times New Roman" w:cs="Times New Roman"/>
+          <w:sz w:val="24"/>
+          <w:szCs w:val="24"/>
+        </w:rPr>
+        <w:t xml:space="preserve"> collisions at the LHC with expectations generated by the program. </w:t>
       </w:r>
       <w:hyperlink r:id="rId5" w:history="1">
         <w:r>
@@ -573,9 +697,10 @@
     </w:p>
     <w:p>
       <w:pPr>
-        <w:spacing w:after="0" w:line="360" w:lineRule="auto"/>
+        <w:spacing w:after="0" w:line="480" w:lineRule="auto"/>
         <w:ind w:firstLine="720"/>
         <w:contextualSpacing/>
+        <w:jc w:val="both"/>
         <w:rPr>
           <w:rFonts w:ascii="Times New Roman" w:hAnsi="Times New Roman" w:cs="Times New Roman"/>
           <w:sz w:val="24"/>
@@ -588,15 +713,87 @@
           <w:sz w:val="24"/>
           <w:szCs w:val="24"/>
         </w:rPr>
-        <w:t xml:space="preserve">The code is entirely open source, native to iPython, importable, and freely available on Github. Emphasis was put on </w:t>
-      </w:r>
-      <w:r>
-        <w:rPr>
-          <w:rFonts w:ascii="Times New Roman" w:hAnsi="Times New Roman" w:cs="Times New Roman"/>
-          <w:sz w:val="24"/>
-          <w:szCs w:val="24"/>
-        </w:rPr>
-        <w:t>accumulating all the necessary data needed to run these types of simulations with ease of use. The following steps outline how to run the program for Au+Au collisions at 200 GeV. –Notebook code+comments on running the code with explanation on</w:t>
+        <w:t xml:space="preserve">The code is entirely open source, native to </w:t>
+      </w:r>
+      <w:proofErr w:type="spellStart"/>
+      <w:r>
+        <w:rPr>
+          <w:rFonts w:ascii="Times New Roman" w:eastAsiaTheme="minorEastAsia" w:hAnsi="Times New Roman" w:cs="Times New Roman"/>
+          <w:sz w:val="24"/>
+          <w:szCs w:val="24"/>
+        </w:rPr>
+        <w:t>iPython</w:t>
+      </w:r>
+      <w:proofErr w:type="spellEnd"/>
+      <w:r>
+        <w:rPr>
+          <w:rFonts w:ascii="Times New Roman" w:eastAsiaTheme="minorEastAsia" w:hAnsi="Times New Roman" w:cs="Times New Roman"/>
+          <w:sz w:val="24"/>
+          <w:szCs w:val="24"/>
+        </w:rPr>
+        <w:t xml:space="preserve">, importable, and freely available on Github. Emphasis was put on </w:t>
+      </w:r>
+      <w:r>
+        <w:rPr>
+          <w:rFonts w:ascii="Times New Roman" w:hAnsi="Times New Roman" w:cs="Times New Roman"/>
+          <w:sz w:val="24"/>
+          <w:szCs w:val="24"/>
+        </w:rPr>
+        <w:t xml:space="preserve">accumulating all the necessary data needed to run these types of simulations with ease of use. The following steps outline how to run the program for </w:t>
+      </w:r>
+      <w:proofErr w:type="spellStart"/>
+      <w:r>
+        <w:rPr>
+          <w:rFonts w:ascii="Times New Roman" w:hAnsi="Times New Roman" w:cs="Times New Roman"/>
+          <w:sz w:val="24"/>
+          <w:szCs w:val="24"/>
+        </w:rPr>
+        <w:t>Au+Au</w:t>
+      </w:r>
+      <w:proofErr w:type="spellEnd"/>
+      <w:r>
+        <w:rPr>
+          <w:rFonts w:ascii="Times New Roman" w:hAnsi="Times New Roman" w:cs="Times New Roman"/>
+          <w:sz w:val="24"/>
+          <w:szCs w:val="24"/>
+        </w:rPr>
+        <w:t xml:space="preserve"> collisions at 200 </w:t>
+      </w:r>
+      <w:proofErr w:type="spellStart"/>
+      <w:r>
+        <w:rPr>
+          <w:rFonts w:ascii="Times New Roman" w:hAnsi="Times New Roman" w:cs="Times New Roman"/>
+          <w:sz w:val="24"/>
+          <w:szCs w:val="24"/>
+        </w:rPr>
+        <w:t>GeV</w:t>
+      </w:r>
+      <w:proofErr w:type="spellEnd"/>
+      <w:r>
+        <w:rPr>
+          <w:rFonts w:ascii="Times New Roman" w:hAnsi="Times New Roman" w:cs="Times New Roman"/>
+          <w:sz w:val="24"/>
+          <w:szCs w:val="24"/>
+        </w:rPr>
+        <w:t xml:space="preserve">. –Notebook </w:t>
+      </w:r>
+      <w:proofErr w:type="spellStart"/>
+      <w:r>
+        <w:rPr>
+          <w:rFonts w:ascii="Times New Roman" w:hAnsi="Times New Roman" w:cs="Times New Roman"/>
+          <w:sz w:val="24"/>
+          <w:szCs w:val="24"/>
+        </w:rPr>
+        <w:t>code+comments</w:t>
+      </w:r>
+      <w:proofErr w:type="spellEnd"/>
+      <w:r>
+        <w:rPr>
+          <w:rFonts w:ascii="Times New Roman" w:hAnsi="Times New Roman" w:cs="Times New Roman"/>
+          <w:sz w:val="24"/>
+          <w:szCs w:val="24"/>
+        </w:rPr>
+        <w:t xml:space="preserve"> on running the code with explanation on</w:t>
       </w:r>
       <w:r>
         <w:rPr>
@@ -620,7 +817,34 @@
           <w:sz w:val="24"/>
           <w:szCs w:val="24"/>
         </w:rPr>
-        <w:t>We can compare the results of the program with expected results of simulations run at RHIC for gold-gold and copper-copper collisions at center-of-mass energy 200 GeV.</w:t>
+        <w:t xml:space="preserve">We can compare the results of the program with expected results </w:t>
+      </w:r>
+      <w:r>
+        <w:rPr>
+          <w:rFonts w:ascii="Times New Roman" w:hAnsi="Times New Roman" w:cs="Times New Roman"/>
+          <w:sz w:val="24"/>
+          <w:szCs w:val="24"/>
+        </w:rPr>
+        <w:lastRenderedPageBreak/>
+        <w:t xml:space="preserve">of simulations run at RHIC for gold-gold and copper-copper collisions at center-of-mass energy 200 </w:t>
+      </w:r>
+      <w:proofErr w:type="spellStart"/>
+      <w:r>
+        <w:rPr>
+          <w:rFonts w:ascii="Times New Roman" w:hAnsi="Times New Roman" w:cs="Times New Roman"/>
+          <w:sz w:val="24"/>
+          <w:szCs w:val="24"/>
+        </w:rPr>
+        <w:t>GeV</w:t>
+      </w:r>
+      <w:proofErr w:type="spellEnd"/>
+      <w:r>
+        <w:rPr>
+          <w:rFonts w:ascii="Times New Roman" w:hAnsi="Times New Roman" w:cs="Times New Roman"/>
+          <w:sz w:val="24"/>
+          <w:szCs w:val="24"/>
+        </w:rPr>
+        <w:t>.</w:t>
       </w:r>
       <w:r>
         <w:rPr>
@@ -633,24 +857,41 @@
     </w:p>
     <w:p>
       <w:pPr>
-        <w:spacing w:after="0" w:line="360" w:lineRule="auto"/>
+        <w:spacing w:after="0" w:line="480" w:lineRule="auto"/>
         <w:ind w:firstLine="720"/>
         <w:contextualSpacing/>
+        <w:jc w:val="both"/>
         <w:rPr>
           <w:rFonts w:ascii="Times New Roman" w:hAnsi="Times New Roman" w:cs="Times New Roman"/>
           <w:sz w:val="24"/>
           <w:szCs w:val="24"/>
         </w:rPr>
       </w:pPr>
-      <w:bookmarkStart w:id="0" w:name="_GoBack"/>
-      <w:bookmarkEnd w:id="0"/>
-      <w:r>
-        <w:rPr>
-          <w:rFonts w:ascii="Times New Roman" w:hAnsi="Times New Roman" w:cs="Times New Roman"/>
-          <w:sz w:val="24"/>
-          <w:szCs w:val="24"/>
-        </w:rPr>
-        <w:t xml:space="preserve">RHIC will also be performing He-3 and Au-197 collisions at 200 GeV in the future. The program can easily simulate these types of collisions to provide expected outcomes of the collisions. </w:t>
+      <w:r>
+        <w:rPr>
+          <w:rFonts w:ascii="Times New Roman" w:hAnsi="Times New Roman" w:cs="Times New Roman"/>
+          <w:sz w:val="24"/>
+          <w:szCs w:val="24"/>
+        </w:rPr>
+        <w:t xml:space="preserve">RHIC will also be performing He-3 and Au-197 collisions at 200 </w:t>
+      </w:r>
+      <w:proofErr w:type="spellStart"/>
+      <w:r>
+        <w:rPr>
+          <w:rFonts w:ascii="Times New Roman" w:hAnsi="Times New Roman" w:cs="Times New Roman"/>
+          <w:sz w:val="24"/>
+          <w:szCs w:val="24"/>
+        </w:rPr>
+        <w:t>GeV</w:t>
+      </w:r>
+      <w:proofErr w:type="spellEnd"/>
+      <w:r>
+        <w:rPr>
+          <w:rFonts w:ascii="Times New Roman" w:hAnsi="Times New Roman" w:cs="Times New Roman"/>
+          <w:sz w:val="24"/>
+          <w:szCs w:val="24"/>
+        </w:rPr>
+        <w:t xml:space="preserve"> in the future. The program can easily simulate these types of collisions to provide expected outcomes of the collisions. </w:t>
       </w:r>
       <w:r>
         <w:rPr>
@@ -666,23 +907,7 @@
           <w:sz w:val="24"/>
           <w:szCs w:val="24"/>
         </w:rPr>
-        <w:t>t greatly affects the result of the collision (</w:t>
-      </w:r>
-      <w:r>
-        <w:rPr>
-          <w:rFonts w:ascii="Times New Roman" w:hAnsi="Times New Roman" w:cs="Times New Roman"/>
-          <w:sz w:val="24"/>
-          <w:szCs w:val="24"/>
-        </w:rPr>
-        <w:t>±</w:t>
-      </w:r>
-      <w:r>
-        <w:rPr>
-          <w:rFonts w:ascii="Times New Roman" w:hAnsi="Times New Roman" w:cs="Times New Roman"/>
-          <w:sz w:val="24"/>
-          <w:szCs w:val="24"/>
-        </w:rPr>
-        <w:t>5/48, 10.4% for perfect collisions increasing for larger impact parameter), but did not have as much an effect as the impact parameter itself</w:t>
+        <w:t>t greatly affects the result of the collision (±5/48, 10.4% for perfect collisions increasing for larger impact parameter), but did not have as much an effect as the impact parameter itself</w:t>
       </w:r>
       <w:r>
         <w:rPr>
@@ -727,9 +952,10 @@
     </w:p>
     <w:p>
       <w:pPr>
-        <w:spacing w:after="0" w:line="360" w:lineRule="auto"/>
+        <w:spacing w:after="0" w:line="480" w:lineRule="auto"/>
         <w:ind w:firstLine="720"/>
         <w:contextualSpacing/>
+        <w:jc w:val="both"/>
         <w:rPr>
           <w:rFonts w:ascii="Times New Roman" w:hAnsi="Times New Roman" w:cs="Times New Roman"/>
           <w:sz w:val="24"/>
@@ -739,8 +965,9 @@
     </w:p>
     <w:p>
       <w:pPr>
-        <w:spacing w:after="0" w:line="360" w:lineRule="auto"/>
+        <w:spacing w:after="0" w:line="480" w:lineRule="auto"/>
         <w:contextualSpacing/>
+        <w:jc w:val="both"/>
         <w:rPr>
           <w:rFonts w:ascii="Times New Roman" w:hAnsi="Times New Roman" w:cs="Times New Roman"/>
           <w:sz w:val="24"/>

</xml_diff>